<commit_message>
Change link video in document
</commit_message>
<xml_diff>
--- a/Document/FTask-Document.docx
+++ b/Document/FTask-Document.docx
@@ -186,19 +186,7 @@
           <w:rPr>
             <w:rStyle w:val="Siuktni"/>
           </w:rPr>
-          <w:t xml:space="preserve"> (git</w:t>
-        </w:r>
-        <w:r>
-          <w:rPr>
-            <w:rStyle w:val="Siuktni"/>
-          </w:rPr>
-          <w:t>h</w:t>
-        </w:r>
-        <w:r>
-          <w:rPr>
-            <w:rStyle w:val="Siuktni"/>
-          </w:rPr>
-          <w:t>ub.com)</w:t>
+          <w:t xml:space="preserve"> (github.com)</w:t>
         </w:r>
       </w:hyperlink>
     </w:p>
@@ -227,20 +215,29 @@
         </w:rPr>
         <w:t xml:space="preserve">: </w:t>
       </w:r>
-    </w:p>
-    <w:p>
-      <w:pPr>
-        <w:ind w:left="360"/>
-        <w:rPr>
-          <w:lang w:val="en-US"/>
-        </w:rPr>
-      </w:pPr>
-      <w:r>
-        <w:rPr>
-          <w:lang w:val="en-US"/>
-        </w:rPr>
-        <w:t>https://drive.google.com/file/d/1kT4YmSnKG0lETegCANGlMPDpMIkuJsud/view?usp=sharing</w:t>
-      </w:r>
+      <w:hyperlink r:id="rId7" w:history="1">
+        <w:r>
+          <w:rPr>
+            <w:rStyle w:val="Siuktni"/>
+            <w:lang w:val="en-US"/>
+          </w:rPr>
+          <w:t>htt</w:t>
+        </w:r>
+        <w:r>
+          <w:rPr>
+            <w:rStyle w:val="Siuktni"/>
+            <w:lang w:val="en-US"/>
+          </w:rPr>
+          <w:t>p</w:t>
+        </w:r>
+        <w:r>
+          <w:rPr>
+            <w:rStyle w:val="Siuktni"/>
+            <w:lang w:val="en-US"/>
+          </w:rPr>
+          <w:t>s://drive.google.com/file/d/1HR4DdLEigeHoE4UumghrcccuuGfxPb1Q/view?usp=sharing</w:t>
+        </w:r>
+      </w:hyperlink>
     </w:p>
     <w:p>
       <w:pPr>
@@ -284,7 +281,7 @@
         </w:rPr>
         <w:t xml:space="preserve">: </w:t>
       </w:r>
-      <w:hyperlink r:id="rId7" w:history="1">
+      <w:hyperlink r:id="rId8" w:history="1">
         <w:proofErr w:type="spellStart"/>
         <w:r>
           <w:rPr>
@@ -336,7 +333,7 @@
         </w:rPr>
         <w:t xml:space="preserve">Download Docker: </w:t>
       </w:r>
-      <w:hyperlink r:id="rId8" w:history="1">
+      <w:hyperlink r:id="rId9" w:history="1">
         <w:proofErr w:type="spellStart"/>
         <w:r>
           <w:rPr>
@@ -441,7 +438,7 @@
         </w:rPr>
         <w:t xml:space="preserve">: </w:t>
       </w:r>
-      <w:hyperlink r:id="rId9" w:history="1">
+      <w:hyperlink r:id="rId10" w:history="1">
         <w:proofErr w:type="spellStart"/>
         <w:r>
           <w:rPr>
@@ -540,7 +537,7 @@
         </w:rPr>
         <w:t xml:space="preserve"> .NET5: </w:t>
       </w:r>
-      <w:hyperlink r:id="rId10" w:history="1">
+      <w:hyperlink r:id="rId11" w:history="1">
         <w:proofErr w:type="spellStart"/>
         <w:r>
           <w:rPr>
@@ -617,7 +614,7 @@
         </w:rPr>
         <w:t xml:space="preserve">: </w:t>
       </w:r>
-      <w:hyperlink r:id="rId11" w:history="1">
+      <w:hyperlink r:id="rId12" w:history="1">
         <w:proofErr w:type="spellStart"/>
         <w:r>
           <w:rPr>
@@ -708,7 +705,7 @@
         </w:rPr>
         <w:t xml:space="preserve">Download SQL Server Express: </w:t>
       </w:r>
-      <w:hyperlink r:id="rId12" w:history="1">
+      <w:hyperlink r:id="rId13" w:history="1">
         <w:r>
           <w:rPr>
             <w:rStyle w:val="Siuktni"/>
@@ -744,7 +741,7 @@
         </w:rPr>
         <w:t xml:space="preserve">Download SSMS: </w:t>
       </w:r>
-      <w:hyperlink r:id="rId13" w:history="1">
+      <w:hyperlink r:id="rId14" w:history="1">
         <w:proofErr w:type="spellStart"/>
         <w:r>
           <w:rPr>
@@ -1632,7 +1629,6 @@
     <w:name w:val="Hyperlink"/>
     <w:basedOn w:val="Phngmcinhcuaoanvn"/>
     <w:uiPriority w:val="99"/>
-    <w:semiHidden/>
     <w:unhideWhenUsed/>
     <w:rsid w:val="00C60FFD"/>
     <w:rPr>
@@ -1650,6 +1646,18 @@
     <w:rPr>
       <w:color w:val="954F72" w:themeColor="followedHyperlink"/>
       <w:u w:val="single"/>
+    </w:rPr>
+  </w:style>
+  <w:style w:type="character" w:styleId="cpChagiiquyt">
+    <w:name w:val="Unresolved Mention"/>
+    <w:basedOn w:val="Phngmcinhcuaoanvn"/>
+    <w:uiPriority w:val="99"/>
+    <w:semiHidden/>
+    <w:unhideWhenUsed/>
+    <w:rsid w:val="000E13FC"/>
+    <w:rPr>
+      <w:color w:val="605E5C"/>
+      <w:shd w:val="clear" w:color="auto" w:fill="E1DFDD"/>
     </w:rPr>
   </w:style>
 </w:styles>

</xml_diff>